<commit_message>
Updated part 2 of the report
</commit_message>
<xml_diff>
--- a/docs/Report/2.Analysis of Operational Systems and Data Sources (20 marks)/2.Analysis of Operational Systems and Data Sources (20 marks).docx
+++ b/docs/Report/2.Analysis of Operational Systems and Data Sources (20 marks)/2.Analysis of Operational Systems and Data Sources (20 marks).docx
@@ -3,9 +3,141 @@
 <w:document xmlns:wpc="http://schemas.microsoft.com/office/word/2010/wordprocessingCanvas" xmlns:mc="http://schemas.openxmlformats.org/markup-compatibility/2006" xmlns:o="urn:schemas-microsoft-com:office:office" xmlns:r="http://schemas.openxmlformats.org/officeDocument/2006/relationships" xmlns:m="http://schemas.openxmlformats.org/officeDocument/2006/math" xmlns:v="urn:schemas-microsoft-com:vml" xmlns:wp14="http://schemas.microsoft.com/office/word/2010/wordprocessingDrawing" xmlns:wp="http://schemas.openxmlformats.org/drawingml/2006/wordprocessingDrawing" xmlns:w10="urn:schemas-microsoft-com:office:word" xmlns:w="http://schemas.openxmlformats.org/wordprocessingml/2006/main" xmlns:w14="http://schemas.microsoft.com/office/word/2010/wordml" xmlns:w15="http://schemas.microsoft.com/office/word/2012/wordml" xmlns:wpg="http://schemas.microsoft.com/office/word/2010/wordprocessingGroup" xmlns:wpi="http://schemas.microsoft.com/office/word/2010/wordprocessingInk" xmlns:wne="http://schemas.microsoft.com/office/word/2006/wordml" xmlns:wps="http://schemas.microsoft.com/office/word/2010/wordprocessingShape" mc:Ignorable="w14 w15 wp14">
   <w:body>
     <w:p>
+      <w:pPr>
+        <w:pStyle w:val="Heading2"/>
+      </w:pPr>
+      <w:r>
+        <w:t>Analysis of Operational Systems and Data Sources (20 marks)</w:t>
+      </w:r>
+    </w:p>
+    <w:p>
+      <w:pPr>
+        <w:spacing w:after="0" w:line="240" w:lineRule="auto"/>
+        <w:ind w:firstLine="720"/>
+      </w:pPr>
+      <w:r>
+        <w:t>What operational system they have in place?</w:t>
+      </w:r>
+    </w:p>
+    <w:p>
+      <w:pPr>
+        <w:spacing w:after="0" w:line="240" w:lineRule="auto"/>
+        <w:ind w:firstLine="720"/>
+      </w:pPr>
+      <w:r>
+        <w:t>What data is stored?</w:t>
+      </w:r>
+    </w:p>
+    <w:p>
+      <w:pPr>
+        <w:spacing w:after="0" w:line="240" w:lineRule="auto"/>
+        <w:ind w:firstLine="720"/>
+      </w:pPr>
+      <w:r>
+        <w:t>What are the tables?</w:t>
+      </w:r>
+    </w:p>
+    <w:p>
+      <w:pPr>
+        <w:spacing w:after="0" w:line="240" w:lineRule="auto"/>
+        <w:ind w:firstLine="720"/>
+      </w:pPr>
+      <w:r>
+        <w:t xml:space="preserve">How </w:t>
+      </w:r>
+      <w:proofErr w:type="gramStart"/>
+      <w:r>
+        <w:t>are th</w:t>
+      </w:r>
       <w:bookmarkStart w:id="0" w:name="_GoBack"/>
       <w:bookmarkEnd w:id="0"/>
-    </w:p>
+      <w:r>
+        <w:t>ey connected</w:t>
+      </w:r>
+      <w:proofErr w:type="gramEnd"/>
+      <w:r>
+        <w:t>?</w:t>
+      </w:r>
+    </w:p>
+    <w:p>
+      <w:pPr>
+        <w:spacing w:after="0" w:line="240" w:lineRule="auto"/>
+        <w:ind w:firstLine="720"/>
+      </w:pPr>
+      <w:r>
+        <w:t>What are the advantages and disadvantages of the current system?</w:t>
+      </w:r>
+    </w:p>
+    <w:p>
+      <w:pPr>
+        <w:spacing w:after="0" w:line="240" w:lineRule="auto"/>
+      </w:pPr>
+      <w:r>
+        <w:tab/>
+        <w:t xml:space="preserve">Design an ER diagram from the Marketing department. </w:t>
+      </w:r>
+      <w:proofErr w:type="spellStart"/>
+      <w:r>
+        <w:t>UML</w:t>
+      </w:r>
+      <w:proofErr w:type="spellEnd"/>
+      <w:r>
+        <w:t xml:space="preserve"> notation!</w:t>
+      </w:r>
+    </w:p>
+    <w:p>
+      <w:pPr>
+        <w:spacing w:after="0" w:line="240" w:lineRule="auto"/>
+      </w:pPr>
+      <w:r>
+        <w:tab/>
+        <w:t>Include the Determinacy diagram</w:t>
+      </w:r>
+    </w:p>
+    <w:p>
+      <w:pPr>
+        <w:spacing w:after="0" w:line="240" w:lineRule="auto"/>
+      </w:pPr>
+      <w:r>
+        <w:tab/>
+        <w:t xml:space="preserve">Design the </w:t>
+      </w:r>
+      <w:proofErr w:type="spellStart"/>
+      <w:r>
+        <w:t>DFD</w:t>
+      </w:r>
+      <w:proofErr w:type="spellEnd"/>
+      <w:r>
+        <w:t xml:space="preserve"> diagram (extra points!)</w:t>
+      </w:r>
+    </w:p>
+    <w:p>
+      <w:pPr>
+        <w:spacing w:after="0" w:line="240" w:lineRule="auto"/>
+        <w:ind w:firstLine="720"/>
+      </w:pPr>
+      <w:r>
+        <w:t>Data store (</w:t>
+      </w:r>
+      <w:proofErr w:type="spellStart"/>
+      <w:r>
+        <w:t>DFD</w:t>
+      </w:r>
+      <w:proofErr w:type="spellEnd"/>
+      <w:r>
+        <w:t>) is an entity on the ER and tables on the database schema</w:t>
+      </w:r>
+    </w:p>
+    <w:p>
+      <w:pPr>
+        <w:spacing w:after="0" w:line="240" w:lineRule="auto"/>
+      </w:pPr>
+      <w:r>
+        <w:tab/>
+        <w:t>Advantage and disadvantage of having a data warehouse (Slide week 4)</w:t>
+      </w:r>
+    </w:p>
+    <w:p/>
     <w:sectPr>
       <w:pgSz w:w="11906" w:h="16838"/>
       <w:pgMar w:top="1440" w:right="1440" w:bottom="1440" w:left="1440" w:header="708" w:footer="708" w:gutter="0"/>
@@ -409,6 +541,33 @@
   <w:style w:type="paragraph" w:default="1" w:styleId="Normal">
     <w:name w:val="Normal"/>
     <w:qFormat/>
+    <w:rsid w:val="003E1517"/>
+    <w:pPr>
+      <w:spacing w:line="256" w:lineRule="auto"/>
+    </w:pPr>
+  </w:style>
+  <w:style w:type="paragraph" w:styleId="Heading2">
+    <w:name w:val="heading 2"/>
+    <w:basedOn w:val="Normal"/>
+    <w:next w:val="Normal"/>
+    <w:link w:val="Heading2Char"/>
+    <w:uiPriority w:val="9"/>
+    <w:semiHidden/>
+    <w:unhideWhenUsed/>
+    <w:qFormat/>
+    <w:rsid w:val="003E1517"/>
+    <w:pPr>
+      <w:keepNext/>
+      <w:keepLines/>
+      <w:spacing w:before="40" w:after="0"/>
+      <w:outlineLvl w:val="1"/>
+    </w:pPr>
+    <w:rPr>
+      <w:rFonts w:asciiTheme="majorHAnsi" w:eastAsiaTheme="majorEastAsia" w:hAnsiTheme="majorHAnsi" w:cstheme="majorBidi"/>
+      <w:color w:val="2E74B5" w:themeColor="accent1" w:themeShade="BF"/>
+      <w:sz w:val="26"/>
+      <w:szCs w:val="26"/>
+    </w:rPr>
   </w:style>
   <w:style w:type="character" w:default="1" w:styleId="DefaultParagraphFont">
     <w:name w:val="Default Paragraph Font"/>
@@ -436,6 +595,20 @@
     <w:uiPriority w:val="99"/>
     <w:semiHidden/>
     <w:unhideWhenUsed/>
+  </w:style>
+  <w:style w:type="character" w:customStyle="1" w:styleId="Heading2Char">
+    <w:name w:val="Heading 2 Char"/>
+    <w:basedOn w:val="DefaultParagraphFont"/>
+    <w:link w:val="Heading2"/>
+    <w:uiPriority w:val="9"/>
+    <w:semiHidden/>
+    <w:rsid w:val="003E1517"/>
+    <w:rPr>
+      <w:rFonts w:asciiTheme="majorHAnsi" w:eastAsiaTheme="majorEastAsia" w:hAnsiTheme="majorHAnsi" w:cstheme="majorBidi"/>
+      <w:color w:val="2E74B5" w:themeColor="accent1" w:themeShade="BF"/>
+      <w:sz w:val="26"/>
+      <w:szCs w:val="26"/>
+    </w:rPr>
   </w:style>
 </w:styles>
 </file>

</xml_diff>